<commit_message>
Add detail to run serveur at localhost with Redis tool
</commit_message>
<xml_diff>
--- a/MindMath LIP6 Manuel.docx
+++ b/MindMath LIP6 Manuel.docx
@@ -5168,9 +5168,57 @@
         <w:rPr>
           <w:rFonts w:hint="eastAsia"/>
         </w:rPr>
-        <w:t xml:space="preserve">Before running the server, Redis needs to be open (check section A-4). An optional method to run the server is to use Docker Compose (check section A-14). </w:t>
-      </w:r>
-    </w:p>
+        <w:t xml:space="preserve">Before running the server, Redis needs to be open (check section A-4). </w:t>
+      </w:r>
+      <w:r>
+        <w:t xml:space="preserve">You have to update </w:t>
+      </w:r>
+      <w:r>
+        <w:rPr>
+          <w:i/>
+        </w:rPr>
+        <w:t>src/main/resources/application.properties</w:t>
+      </w:r>
+      <w:r>
+        <w:t xml:space="preserve"> to set </w:t>
+      </w:r>
+      <w:r>
+        <w:rPr>
+          <w:b/>
+        </w:rPr>
+        <w:t>spring.redis.host</w:t>
+      </w:r>
+      <w:r>
+        <w:t xml:space="preserve"> to </w:t>
+      </w:r>
+      <w:r>
+        <w:rPr>
+          <w:b/>
+        </w:rPr>
+        <w:t>localhost</w:t>
+      </w:r>
+      <w:r>
+        <w:t>.</w:t>
+      </w:r>
+    </w:p>
+    <w:p/>
+    <w:p>
+      <w:r>
+        <w:rPr>
+          <w:rFonts w:hint="eastAsia"/>
+        </w:rPr>
+        <w:t>An optional method to run the server is t</w:t>
+      </w:r>
+      <w:bookmarkStart w:id="29" w:name="_GoBack"/>
+      <w:bookmarkEnd w:id="29"/>
+      <w:r>
+        <w:rPr>
+          <w:rFonts w:hint="eastAsia"/>
+        </w:rPr>
+        <w:t xml:space="preserve">o use Docker Compose (check section A-14). </w:t>
+      </w:r>
+    </w:p>
+    <w:p/>
     <w:p>
       <w:r>
         <w:rPr>
@@ -5407,6 +5455,7 @@
         <w:rPr>
           <w:rFonts w:hint="eastAsia"/>
         </w:rPr>
+        <w:lastRenderedPageBreak/>
         <w:t xml:space="preserve">The server is started at </w:t>
       </w:r>
       <w:hyperlink r:id="rId23" w:history="1">
@@ -5427,7 +5476,6 @@
           <w:noProof/>
           <w:lang w:val="fr-FR" w:eastAsia="fr-FR"/>
         </w:rPr>
-        <w:lastRenderedPageBreak/>
         <w:drawing>
           <wp:inline distT="0" distB="0" distL="0" distR="0" wp14:anchorId="1BADF8CC" wp14:editId="7C2E6DB1">
             <wp:extent cx="3040380" cy="3434768"/>
@@ -5555,7 +5603,7 @@
           <w:numId w:val="19"/>
         </w:numPr>
       </w:pPr>
-      <w:bookmarkStart w:id="29" w:name="_Toc54879862"/>
+      <w:bookmarkStart w:id="30" w:name="_Toc54879862"/>
       <w:r>
         <w:rPr>
           <w:rFonts w:hint="eastAsia"/>
@@ -5568,7 +5616,7 @@
         </w:rPr>
         <w:t>ment</w:t>
       </w:r>
-      <w:bookmarkEnd w:id="29"/>
+      <w:bookmarkEnd w:id="30"/>
     </w:p>
     <w:p>
       <w:r>
@@ -5744,6 +5792,7 @@
         <w:rPr>
           <w:rFonts w:hint="eastAsia"/>
         </w:rPr>
+        <w:lastRenderedPageBreak/>
         <w:tab/>
         <w:t xml:space="preserve">Double click </w:t>
       </w:r>
@@ -5779,7 +5828,6 @@
           <w:rFonts w:hint="eastAsia"/>
           <w:b/>
         </w:rPr>
-        <w:lastRenderedPageBreak/>
         <w:tab/>
       </w:r>
       <w:r>
@@ -6143,14 +6191,14 @@
           <w:numId w:val="19"/>
         </w:numPr>
       </w:pPr>
-      <w:bookmarkStart w:id="30" w:name="_Toc54879863"/>
+      <w:bookmarkStart w:id="31" w:name="_Toc54879863"/>
       <w:r>
         <w:rPr>
           <w:rFonts w:hint="eastAsia"/>
         </w:rPr>
         <w:t>Unit Test</w:t>
       </w:r>
-      <w:bookmarkEnd w:id="30"/>
+      <w:bookmarkEnd w:id="31"/>
     </w:p>
     <w:p>
       <w:r>
@@ -6671,14 +6719,14 @@
           <w:numId w:val="19"/>
         </w:numPr>
       </w:pPr>
-      <w:bookmarkStart w:id="31" w:name="_Toc54879864"/>
+      <w:bookmarkStart w:id="32" w:name="_Toc54879864"/>
       <w:r>
         <w:rPr>
           <w:rFonts w:hint="eastAsia"/>
         </w:rPr>
         <w:t>Generate SQL schema</w:t>
       </w:r>
-      <w:bookmarkEnd w:id="31"/>
+      <w:bookmarkEnd w:id="32"/>
     </w:p>
     <w:p>
       <w:r>
@@ -6836,14 +6884,14 @@
           <w:numId w:val="19"/>
         </w:numPr>
       </w:pPr>
-      <w:bookmarkStart w:id="32" w:name="_Toc54879865"/>
+      <w:bookmarkStart w:id="33" w:name="_Toc54879865"/>
       <w:r>
         <w:rPr>
           <w:rFonts w:hint="eastAsia"/>
         </w:rPr>
         <w:t>Update the images in MindMath server</w:t>
       </w:r>
-      <w:bookmarkEnd w:id="32"/>
+      <w:bookmarkEnd w:id="33"/>
     </w:p>
     <w:p>
       <w:r>
@@ -7180,14 +7228,14 @@
           <w:numId w:val="19"/>
         </w:numPr>
       </w:pPr>
-      <w:bookmarkStart w:id="33" w:name="_Toc54879866"/>
+      <w:bookmarkStart w:id="34" w:name="_Toc54879866"/>
       <w:r>
         <w:rPr>
           <w:rFonts w:hint="eastAsia"/>
         </w:rPr>
         <w:t>Run the server with Docker Compose (optional)</w:t>
       </w:r>
-      <w:bookmarkEnd w:id="33"/>
+      <w:bookmarkEnd w:id="34"/>
     </w:p>
     <w:p>
       <w:pPr>
@@ -7366,7 +7414,7 @@
           <w:numId w:val="18"/>
         </w:numPr>
       </w:pPr>
-      <w:bookmarkStart w:id="34" w:name="_Toc54879867"/>
+      <w:bookmarkStart w:id="35" w:name="_Toc54879867"/>
       <w:r>
         <w:rPr>
           <w:rFonts w:hint="eastAsia"/>
@@ -7374,7 +7422,7 @@
         <w:lastRenderedPageBreak/>
         <w:t>MindMath LIP6 APIs</w:t>
       </w:r>
-      <w:bookmarkEnd w:id="34"/>
+      <w:bookmarkEnd w:id="35"/>
     </w:p>
     <w:p>
       <w:r>
@@ -7468,14 +7516,14 @@
           <w:numId w:val="21"/>
         </w:numPr>
       </w:pPr>
-      <w:bookmarkStart w:id="35" w:name="_Toc54879868"/>
+      <w:bookmarkStart w:id="36" w:name="_Toc54879868"/>
       <w:r>
         <w:rPr>
           <w:rFonts w:hint="eastAsia"/>
         </w:rPr>
         <w:t>Task Controller</w:t>
       </w:r>
-      <w:bookmarkEnd w:id="35"/>
+      <w:bookmarkEnd w:id="36"/>
     </w:p>
     <w:p>
       <w:r>
@@ -9985,14 +10033,14 @@
           <w:numId w:val="21"/>
         </w:numPr>
       </w:pPr>
-      <w:bookmarkStart w:id="36" w:name="_Toc54879869"/>
+      <w:bookmarkStart w:id="37" w:name="_Toc54879869"/>
       <w:r>
         <w:rPr>
           <w:rFonts w:hint="eastAsia"/>
         </w:rPr>
         <w:t>Learning Controller</w:t>
       </w:r>
-      <w:bookmarkEnd w:id="36"/>
+      <w:bookmarkEnd w:id="37"/>
     </w:p>
     <w:p>
       <w:r>
@@ -10040,12 +10088,7 @@
         <w:t>nitialize decision tree and Qlearning</w:t>
       </w:r>
       <w:r>
-        <w:t xml:space="preserve"> (see cURL requests</w:t>
-      </w:r>
-      <w:bookmarkStart w:id="37" w:name="_GoBack"/>
-      <w:bookmarkEnd w:id="37"/>
-      <w:r>
-        <w:t xml:space="preserve">: </w:t>
+        <w:t xml:space="preserve"> (see cURL requests: </w:t>
       </w:r>
       <w:r>
         <w:fldChar w:fldCharType="begin"/>
@@ -19253,12 +19296,16 @@
     <w:p>
       <w:pPr>
         <w:pStyle w:val="Titre3"/>
+        <w:rPr>
+          <w:lang w:val="fr-FR"/>
+        </w:rPr>
       </w:pPr>
       <w:bookmarkStart w:id="53" w:name="_Toc54879882"/>
       <w:bookmarkStart w:id="54" w:name="_Ref54902254"/>
       <w:r>
         <w:rPr>
           <w:rFonts w:hint="eastAsia"/>
+          <w:lang w:val="fr-FR"/>
         </w:rPr>
         <w:t>B-2-c</w:t>
       </w:r>
@@ -19266,11 +19313,25 @@
       <w:bookmarkEnd w:id="54"/>
     </w:p>
     <w:p>
-      <w:r>
+      <w:pPr>
+        <w:rPr>
+          <w:lang w:val="fr-FR"/>
+        </w:rPr>
+      </w:pPr>
+      <w:r>
+        <w:rPr>
+          <w:lang w:val="fr-FR"/>
+        </w:rPr>
         <w:t>curl -X POST "https://mindmath.lip6.fr/learning/errorcode?default_error_code=1" -H "Authorization: mocah" -H "Content-Type: application/json" -d "{ \"ce_confusionRationnel\": \"1\", \"ce_inversionNumerateurDenominateur\": \"3\", \"ce_concatenation\": \"4\", \"ce_nonGestionOppose\": \"2\", \"ce_oppose\": \"2\"}"</w:t>
       </w:r>
     </w:p>
-    <w:p/>
+    <w:p>
+      <w:pPr>
+        <w:rPr>
+          <w:lang w:val="fr-FR"/>
+        </w:rPr>
+      </w:pPr>
+    </w:p>
     <w:p>
       <w:r>
         <w:t>curl -X DELETE "https://mindmath.lip6.fr/learning/errorcode"</w:t>
@@ -19548,7 +19609,13 @@
         <w:rPr>
           <w:lang w:val="fr-FR"/>
         </w:rPr>
-        <w:t xml:space="preserve">ration\": 0.2, \"motivation_leaf\": \"8\", \"contents\": [ { \"erreurID\":1, \"format\": \"image\", \"glossaire\": [\"1\", \"2\", \"3\", \"4\"], \"content_url\": \"https://mindmath.lip6.fr/images/FB3.2.IC[1].png\" }, { \"erreurID\":2, \"format\": \"image\", \"glossaire\": [\"1\", \"2\", \"3\", \"4\"], \"content_url\": \"https://mindmath.lip6.fr/images/FB3.2.IC[2].png\" }, { \"erreurID\":3, \"format\": \"image\", \"glossaire\": [\"1\", \"2\", \"3\", \"4\"], \"content_url\": \"https://mindmath.lip6.fr/images/FB3.2.IC[3].png\" }, { \"erreurID\":4, \"format\": \"image\", \"glossaire\": [\"1\", \"2\", \"3\", \"4\"], \"content_url\": \"https://mindmath.lip6.fr/images/FB3.2.IC[4].png\" } ] }, { \"feedbackID\": \"3.2.INC.XFT\", \"ponderation\": 0.2, \"motivation_leaf\": \"8\", \"contents\": [ { \"erreurID\":1, \"format\": \"image\", \"glossaire\": [\"2\", \"3\", \"4\"], \"content_url\": \"https://mindmath.lip6.fr/images/FB3.2.INC[1].png\" }, { \"erreurID\":2, \"format\": \"image\", \"glossaire\": [\"1\", \"2\", \"3\", \"4\"], \"content_url\": \"https://mindmath.lip6.fr/images/FB3.2.INC[2].png\" }, { \"erreurID\":3, \"format\": \"image\", \"glossaire\": [\"1\", \"2\", \"3\", \"4\"], \"content_url\": \"https://mindmath.lip6.fr/images/FB3.2.INC[3].png\" }, { \"erreurID\":4, \"format\": \"image\", \"glossaire\": [\"1\", \"2\", \"3\", \"4\"], \"content_url\": \"https://mindmath.lip6.fr/images/FB3.2.INC[4].png\" } ] }, { \"feedbackID\": \"1.1.GNC.0\", \"ponderation\": 0.4, \"motivation_leaf\": \"10\", \"contents\": [ { \"erreurID\":1, \"format\": \"image\", \"glossaire\": [\"1\", \"2\", \"3\", \"4\"], \"content_url\": \"https://mindmath.lip6.fr/images/FB1.1.GNC[0].png\" }, { \"erreurID\":2, \"format\": \"image\", \"glossaire\": [\"1\", \"2\", \"3\", \"4\"], \"content_url\": \"https://mindmath.lip6.fr/images/FB1.1.GNC[0].png\" }, { \"erreurID\":3, \"format\": \"image\", \"glossaire\": [\"1\", \"2\", \"3\", \"4\"], \"content_url\": \"https://mindmath.lip6.fr/images/FB1.1.GNC[0].png\" }, { \"erreurID\":4, \"format\": \"image\", \"glossaire\": [\"1\", \"2\", \"3\", \"4\"], \"content_url\": \"https://mindmath.lip6.fr/images/FB1.1.GNC[0].png\" } ] }, { \"feedbackID\": \"1.1.GC.0\", \"ponderation\": 0.4, \"motivation_leaf\": \"10\", \"contents\": [ { \"erreurID\":1, \"format\": \"image\", \"glossaire\": [\"1\", \"2\", \"3\", \"4\"], \"content_url\": \"https://mindmath.lip6.fr/images/FB1.1.GC[0].png\" }, { \"erreurID\":2, \"format\": \"image\", \"glossaire\": [\"1\", \"2\", \"3\", \"4\"], \"content_url\": </w:t>
+        <w:t>ration\": 0.2, \"motivation_leaf\": \"8\", \"contents\": [ { \"erreurID\":1, \"format\": \"image\", \"glossaire\": [\"1\", \"2\", \"3\", \"4\"], \"content_url\": \"https://mindmath.lip6.fr/images/FB3.2.IC[1].png\" }, { \"erreurID\":2, \"format\": \"image\", \"glossaire\": [\"1\", \"2\", \"3\", \"4\"], \"content_url\": \"https://mindmath.lip6.fr/images/FB3.2.IC[2].png\" }, { \"erreurID\":3, \"format\": \"image\", \"glossaire\": [\"1\", \"2\", \"3\", \"4\"], \"content_url\": \"https://mindmath.lip6.fr/images/FB3.2.IC[3].png\" }, { \"erreurID\":4, \"format\": \"image\", \"glossaire\": [\"1\", \"2\", \"3\", \"4\"], \"content_url\": \"https://mindmath.lip6.fr/images/FB3.2.IC[4].png\" } ] }, { \"feedbackID\": \"3.2.INC.XFT\", \"ponderation\": 0.2, \"motivation_leaf\": \"8\", \"contents\": [ { \"erreurID\":1, \"format\": \"image\", \"glossaire\": [\"2\", \"3\", \"4\"], \"content_url\": \"https://mindmath.lip6.fr/images/FB3.2.INC[1].png\" }, { \"erreurID\":2, \"format\": \"image\", \"glossaire\": [\"1\", \"2\", \"3\", \"4\"], \"content_url\": \"https://mindmath.lip6.fr/images/FB3.2.INC[2].png\" }, { \"erreurID\":3, \"format\": \"image\", \"glossaire\": [\"1\", \"2\", \"3\", \"4\"], \"content_url\": \"https://mindmath.lip6.fr/images/FB3.2.INC[3].png\" }, { \"erreurID\":4, \"format\": \"image\", \"glossaire\": [\"1\", \"2\", \"3\", \"4\"], \"content_url\": \"https://mindmath.lip6.fr/images/FB3.2.INC[4].png\" } ] }, { \"feedbackID\": \"1.1.GNC.0\", \"ponderation\": 0.4, \"motivation_lea</w:t>
+      </w:r>
+      <w:r>
+        <w:rPr>
+          <w:lang w:val="fr-FR"/>
+        </w:rPr>
+        <w:t xml:space="preserve">f\": \"10\", \"contents\": [ { \"erreurID\":1, \"format\": \"image\", \"glossaire\": [\"1\", \"2\", \"3\", \"4\"], \"content_url\": \"https://mindmath.lip6.fr/images/FB1.1.GNC[0].png\" }, { \"erreurID\":2, \"format\": \"image\", \"glossaire\": [\"1\", \"2\", \"3\", \"4\"], \"content_url\": \"https://mindmath.lip6.fr/images/FB1.1.GNC[0].png\" }, { \"erreurID\":3, \"format\": \"image\", \"glossaire\": [\"1\", \"2\", \"3\", \"4\"], \"content_url\": \"https://mindmath.lip6.fr/images/FB1.1.GNC[0].png\" }, { \"erreurID\":4, \"format\": \"image\", \"glossaire\": [\"1\", \"2\", \"3\", \"4\"], \"content_url\": \"https://mindmath.lip6.fr/images/FB1.1.GNC[0].png\" } ] }, { \"feedbackID\": \"1.1.GC.0\", \"ponderation\": 0.4, \"motivation_leaf\": \"10\", \"contents\": [ { \"erreurID\":1, \"format\": \"image\", \"glossaire\": [\"1\", \"2\", \"3\", \"4\"], \"content_url\": \"https://mindmath.lip6.fr/images/FB1.1.GC[0].png\" }, { \"erreurID\":2, \"format\": \"image\", \"glossaire\": [\"1\", \"2\", \"3\", \"4\"], \"content_url\": </w:t>
       </w:r>
       <w:r>
         <w:rPr>
@@ -19670,7 +19737,13 @@
           <w:lang w:val="fr-FR"/>
         </w:rPr>
         <w:lastRenderedPageBreak/>
-        <w:t xml:space="preserve">\"glossaire\": [\"1\", \"2\", \"3\", \"4\"], \"content_url\": \"https://mindmath.lip6.fr/images/FB1.1.GNC[0].png\" }, { \"erreurID\":4, \"format\": \"image\", \"glossaire\": [\"1\", \"2\", \"3\", \"4\"], \"content_url\": \"https://mindmath.lip6.fr/images/FB1.1.GNC[0].png\" } ] }, { \"feedbackID\": \"1.1.GC.0\", \"ponderation\": 0.4, \"motivation_leaf\": \"10\", \"contents\": [ { \"erreurID\":1, \"format\": \"image\", \"glossaire\": [\"1\", \"2\", \"3\", \"4\"], \"content_url\": \"https://mindmath.lip6.fr/images/FB1.1.GC[0].png\" }, { \"erreurID\":2, \"format\": \"image\", \"glossaire\": [\"1\", \"2\", \"3\", \"4\"], \"content_url\": \"https://mindmath.lip6.fr/images/FB1.1.GC[0].png\" }, { \"erreurID\":3, \"format\": \"image\", \"glossaire\": [\"1\", \"2\", \"3\", \"4\"], \"content_url\": \"https://mindmath.lip6.fr/images/FB1.1.GC[0].png\" }, { \"erreurID\":4, \"format\": \"image\", \"glossaire\": [\"1\", \"2\", \"3\", \"4\"], \"content_url\": \"https://mindmath.lip6.fr/images/FB1.1.GC[0].png\" } ] }, { \"feedbackID\": \"1.2.INC.0\", \"ponderation\": 0.1, \"motivation_leaf\": \"10\", \"contents\": [ { \"erreurID\":1, \"format\": \"image\", \"glossaire\": [\"1\", \"2\", \"3\"], \"content_url\": \"https://mindmath.lip6.fr/images/FB1.2.INC[0].png\" }, { \"erreurID\":2, \"format\": \"image\", \"glossaire\": [\"1\", \"2\", \"3\"], \"content_url\": \"https://mindmath.lip6.fr/images/FB1.2.INC[0].png\" }, { \"erreurID\":3, \"format\": \"image\", \"glossaire\": [\"1\", \"2\", \"3\"], \"content_url\": \"https://mindmath.lip6.fr/images/FB1.2.INC[0].png\" }, { \"erreurID\":4, \"format\": \"image\", \"glossaire\": [\"1\", \"2\", \"3\"], \"content_url\": \"https://mindmath.lip6.fr/images/FB1.2.INC[0].png\" } ] }, { \"feedbackID\": \"1.2.IC.0\", \"ponderation\": 0.1, \"motivation_leaf\": \"10\", \"contents\": [ { \"erreurID\":1, \"format\": \"image\", \"glossaire\": [\"1\", \"2\", \"3\", \"4\"], \"content_url\": \"https://mindmath.lip6.fr/images/FB1.2.IC[0].png\" }, { \"erreurID\":2, \"format\": \"image\", \"glossaire\": [\"1\", \"2\", \"3\", \"4\"], \"content_url\": \"https://mindmath.lip6.fr/images/FB1.2.IC[0].png\" }, { \"erreurID\":3, \"format\": \"image\", \"glossaire\": [\"1\", \"2\", \"3\", \"4\"], \"content_url\": \"https://mindmath.lip6.fr/images/FB1.2.IC[0].png\" }, { \"erreurID\":4, \"format\": \"image\", \"glossaire\": [\"1\", \"2\", \"3\", \"4\"], \"content_url\": \"https://mindmath.lip6.fr/images/FB1.2.IC[0].png\" } ] }, { \"feedbackID\": \"1.0.0.0\", \"ponderation\": 0, \"motivation_leaf\": \"10\", \"contents\": [ { \"erreurID\":1, \"format\": \"image\", \"glossaire\": [\"1\"], \"content_url\": \"\" }, { \"erreurID\":2, \"format\": \"image\", \"glossaire\": [\"1\"], \"content_url\": \"\" }, { \"erreurID\":3, \"format\": \"image\", \"glossaire\": [\"1\"], \"content_url\": \"\" }, { \"erreurID\":4, \"format\": \"image\", \"glossaire\": [\"1\"], \"content_url\": \"\" } ] }, { \"feedbackID\": \"1.1.GNC.0\", \"ponderation\": 0.4, \"motivation_leaf\": \"11\", \"contents\": [ { \"erreurID\":1, \"format\": \"image\", \"glossaire\": [\"1\", \"2\", \"3\", \"4\"], \"content_url\": \"https://mindmath.lip6.fr/images/FB1.1.GNC[0].png\" }, { \"erreurID\":2, \"format\": \"image\", \"glossaire\": [\"1\", \"2\", \"3\", \"4\"], \"content_url\": \"https://mindmath.lip6.fr/images/FB1.1.GNC[0].png\" }, { \"erreurID\":3, \"format\": \"image\", \"glossaire\": [\"1\", \"2\", \"3\", \"4\"], \"content_url\": \"https://mindmath.lip6.fr/images/FB1.1.GNC[0].png\" }, { \"erreurID\":4, \"format\": \"image\", \"glossaire\": [\"1\", \"2\", \"3\", \"4\"], \"content_url\": </w:t>
+        <w:t>\"glossaire\": [\"1\", \"2\", \"3\", \"4\"], \"content_url\": \"https://mindmath.lip6.fr/images/FB1.1.GNC[0].png\" }, { \"erreurID\":4, \"format\": \"image\", \"glossaire\": [\"1\", \"2\", \"3\", \"4\"], \"content_url\": \"https://mindmath.lip6.fr/images/FB1.1.GNC[0].png\" } ] }, { \"feedbackID\": \"1.1.GC.0\", \"ponderation\": 0.4, \"motivation_leaf\": \"10\", \"contents\": [ { \"erreurID\":1, \"format\": \"image\", \"glossaire\": [\"1\", \"2\", \"3\", \"4\"], \"content_url\": \"https://mindmath.lip6.fr/images/FB1.1.GC[0].png\" }, { \"erreurID\":2, \"format\": \"image\", \"glossaire\": [\"1\", \"2\", \"3\", \"4\"], \"content_url\": \"https://mindmath.lip6.fr/images/FB1.1.GC[0].png\" }, { \"erreurID\":3, \"format\": \"image\", \"glossaire\": [\"1\", \"2\", \"3\", \"4\"], \"content_url\": \"https://mindmath.lip6.fr/images/FB1.1.GC[0].png\" }, { \"erreurID\":4, \"format\": \"image\", \"glossaire\": [\"1\", \"2\", \"3\", \"4\"], \"content_url\": \"https://mindmath.lip6.fr/images/FB1.1.GC[0].png\" } ] }, { \"feedbackID\": \"1.2.INC.0\", \"ponderation\": 0.1, \"moti</w:t>
+      </w:r>
+      <w:r>
+        <w:rPr>
+          <w:lang w:val="fr-FR"/>
+        </w:rPr>
+        <w:t xml:space="preserve">vation_leaf\": \"10\", \"contents\": [ { \"erreurID\":1, \"format\": \"image\", \"glossaire\": [\"1\", \"2\", \"3\"], \"content_url\": \"https://mindmath.lip6.fr/images/FB1.2.INC[0].png\" }, { \"erreurID\":2, \"format\": \"image\", \"glossaire\": [\"1\", \"2\", \"3\"], \"content_url\": \"https://mindmath.lip6.fr/images/FB1.2.INC[0].png\" }, { \"erreurID\":3, \"format\": \"image\", \"glossaire\": [\"1\", \"2\", \"3\"], \"content_url\": \"https://mindmath.lip6.fr/images/FB1.2.INC[0].png\" }, { \"erreurID\":4, \"format\": \"image\", \"glossaire\": [\"1\", \"2\", \"3\"], \"content_url\": \"https://mindmath.lip6.fr/images/FB1.2.INC[0].png\" } ] }, { \"feedbackID\": \"1.2.IC.0\", \"ponderation\": 0.1, \"motivation_leaf\": \"10\", \"contents\": [ { \"erreurID\":1, \"format\": \"image\", \"glossaire\": [\"1\", \"2\", \"3\", \"4\"], \"content_url\": \"https://mindmath.lip6.fr/images/FB1.2.IC[0].png\" }, { \"erreurID\":2, \"format\": \"image\", \"glossaire\": [\"1\", \"2\", \"3\", \"4\"], \"content_url\": \"https://mindmath.lip6.fr/images/FB1.2.IC[0].png\" }, { \"erreurID\":3, \"format\": \"image\", \"glossaire\": [\"1\", \"2\", \"3\", \"4\"], \"content_url\": \"https://mindmath.lip6.fr/images/FB1.2.IC[0].png\" }, { \"erreurID\":4, \"format\": \"image\", \"glossaire\": [\"1\", \"2\", \"3\", \"4\"], \"content_url\": \"https://mindmath.lip6.fr/images/FB1.2.IC[0].png\" } ] }, { \"feedbackID\": \"1.0.0.0\", \"ponderation\": 0, \"motivation_leaf\": \"10\", \"contents\": [ { \"erreurID\":1, \"format\": \"image\", \"glossaire\": [\"1\"], \"content_url\": \"\" }, { \"erreurID\":2, \"format\": \"image\", \"glossaire\": [\"1\"], \"content_url\": \"\" }, { \"erreurID\":3, \"format\": \"image\", \"glossaire\": [\"1\"], \"content_url\": \"\" }, { \"erreurID\":4, \"format\": \"image\", \"glossaire\": [\"1\"], \"content_url\": \"\" } ] }, { \"feedbackID\": \"1.1.GNC.0\", \"ponderation\": 0.4, \"motivation_leaf\": \"11\", \"contents\": [ { \"erreurID\":1, \"format\": \"image\", \"glossaire\": [\"1\", \"2\", \"3\", \"4\"], \"content_url\": \"https://mindmath.lip6.fr/images/FB1.1.GNC[0].png\" }, { \"erreurID\":2, \"format\": \"image\", \"glossaire\": [\"1\", \"2\", \"3\", \"4\"], \"content_url\": \"https://mindmath.lip6.fr/images/FB1.1.GNC[0].png\" }, { \"erreurID\":3, \"format\": \"image\", \"glossaire\": [\"1\", \"2\", \"3\", \"4\"], \"content_url\": \"https://mindmath.lip6.fr/images/FB1.1.GNC[0].png\" }, { \"erreurID\":4, \"format\": \"image\", \"glossaire\": [\"1\", \"2\", \"3\", \"4\"], \"content_url\": </w:t>
       </w:r>
       <w:r>
         <w:rPr>
@@ -19853,7 +19926,13 @@
         <w:rPr>
           <w:lang w:val="fr-FR"/>
         </w:rPr>
-        <w:t>erty rdf:about=\"http://www.semanticweb.org/mindmath/ontologies/2019/9/MindMathOnto_01#justifie\"&gt; &lt;rdfs:subPropertyOf rdf:resource=\"http://www.w3.org/2002/07/owl#topObjectProperty\"/&gt; &lt;owl:inverseOf rdf:resource=\"http://www.semanticweb.org/mindmath/ontologies/2019/9/MindMathOnto_01#mobilise\"/&gt; &lt;/owl:ObjectProperty&gt; &lt;!-- http://www.semanticweb.org/mindmath/ontologies/2019/9/MindMathOnto_01#ma_estRelatifA --&gt; &lt;owl:ObjectProperty rdf:about=\"http://www.semanticweb.org/mindmath/ontologies/2019/9/MindMathOnto_01#ma_estRelatifA\"&gt; &lt;rdfs:domain rdf:resource=\"http://www.semanticweb.org/mindmath/ontologies/2019/9/MindMathOnto_01#ModeActivite\"/&gt; &lt;rdfs:range&gt; &lt;owl:Class&gt; &lt;owl:unionOf rdf:parseType=\"Collection\"&gt; &lt;rdf:Description rdf:about=\"http://www.semanticweb.org/mindmath/ontologies/2019/9/MindMathOnto_01#Domaine\"/&gt; &lt;rdf:Description rdf:about=\"http://www.semanticweb.org/mindmath/ontologies/2019/9/MindMathOnto_01#ElementsJustification\"/&gt; &lt;rdf:Description rdf:about=\"http://www.semanticweb.org/mindmath/ontologies/2019/9/MindMathOnto_01#ElementsRealisation\"/&gt; &lt;rdf:Description rdf:about=\"http://www.semanticweb.org/mindmath/ontologies/2019/9/MindMathOnto_01#FamilleTaches\"/&gt; &lt;rdf:Description rdf:about=\"http://www.semanticweb.org/mindmath/ontologies/2019/9/MindMathOnto_01#GenreDeTaches\"/&gt; &lt;/owl:unionOf&gt; &lt;/owl:Class&gt; &lt;/rdfs:range&gt; &lt;rdfs:comment&gt;On un mode d&amp;apos;activite pour chacun des trois niveaux : domaine, genre de taches et tache (tous ne sont forcement pas disponibles simultanement). Le mode d&amp;apos;activité est relatif a un element de justification (technologie, technologie erronee , theorie) ou un element de realisation (technique valide, technique erronee).&lt;/rdfs:comment&gt; &lt;/owl:ObjectProperty&gt; &lt;!-- http://www.semanticweb.org/mindmath/ontologies/2019/9/MindMathOnto_01#mobilise --&gt; &lt;owl:ObjectProperty rdf:about=\"http://www.semanticweb.org/mindmath/ontologies/2019/9/MindMathOnto_01#m</w:t>
+        <w:t xml:space="preserve">erty rdf:about=\"http://www.semanticweb.org/mindmath/ontologies/2019/9/MindMathOnto_01#justifie\"&gt; &lt;rdfs:subPropertyOf rdf:resource=\"http://www.w3.org/2002/07/owl#topObjectProperty\"/&gt; &lt;owl:inverseOf rdf:resource=\"http://www.semanticweb.org/mindmath/ontologies/2019/9/MindMathOnto_01#mobilise\"/&gt; &lt;/owl:ObjectProperty&gt; &lt;!-- http://www.semanticweb.org/mindmath/ontologies/2019/9/MindMathOnto_01#ma_estRelatifA --&gt; &lt;owl:ObjectProperty rdf:about=\"http://www.semanticweb.org/mindmath/ontologies/2019/9/MindMathOnto_01#ma_estRelatifA\"&gt; &lt;rdfs:domain rdf:resource=\"http://www.semanticweb.org/mindmath/ontologies/2019/9/MindMathOnto_01#ModeActivite\"/&gt; &lt;rdfs:range&gt; &lt;owl:Class&gt; &lt;owl:unionOf rdf:parseType=\"Collection\"&gt; &lt;rdf:Description rdf:about=\"http://www.semanticweb.org/mindmath/ontologies/2019/9/MindMathOnto_01#Domaine\"/&gt; &lt;rdf:Description rdf:about=\"http://www.semanticweb.org/mindmath/ontologies/2019/9/MindMathOnto_01#ElementsJustification\"/&gt; &lt;rdf:Description rdf:about=\"http://www.semanticweb.org/mindmath/ontologies/2019/9/MindMathOnto_01#ElementsRealisation\"/&gt; &lt;rdf:Description rdf:about=\"http://www.semanticweb.org/mindmath/ontologies/2019/9/MindMathOnto_01#FamilleTaches\"/&gt; &lt;rdf:Description rdf:about=\"http://www.semanticweb.org/mindmath/ontologies/2019/9/MindMathOnto_01#GenreDeTaches\"/&gt; &lt;/owl:unionOf&gt; &lt;/owl:Class&gt; &lt;/rdfs:range&gt; &lt;rdfs:comment&gt;On un mode d&amp;apos;activite pour chacun des trois niveaux : domaine, genre de taches et tache (tous ne sont forcement pas disponibles </w:t>
+      </w:r>
+      <w:r>
+        <w:rPr>
+          <w:lang w:val="fr-FR"/>
+        </w:rPr>
+        <w:t>simultanement). Le mode d&amp;apos;activité est relatif a un element de justification (technologie, technologie erronee , theorie) ou un element de realisation (technique valide, technique erronee).&lt;/rdfs:comment&gt; &lt;/owl:ObjectProperty&gt; &lt;!-- http://www.semanticweb.org/mindmath/ontologies/2019/9/MindMathOnto_01#mobilise --&gt; &lt;owl:ObjectProperty rdf:about=\"http://www.semanticweb.org/mindmath/ontologies/2019/9/MindMathOnto_01#m</w:t>
       </w:r>
       <w:r>
         <w:rPr>
@@ -19961,7 +20040,13 @@
         <w:rPr>
           <w:lang w:val="fr-FR"/>
         </w:rPr>
-        <w:t xml:space="preserve">alg_reec --&gt; &lt;owl:NamedIndividual rdf:about=\"http://www.semanticweb.org/mindmath/ontologies/2019/9/MindMathOnto_01#t_eq1_alg_reec\"&gt; &lt;rdf:type rdf:resource=\"http://www.semanticweb.org/mindmath/ontologies/2019/9/MindMathOnto_01#TechniqueValide\"/&gt; &lt;rdfs:comment&gt;Technique generale&lt;/rdfs:comment&gt; &lt;/owl:NamedIndividual&gt; &lt;!-- http://www.semanticweb.org/mindmath/ontologies/2019/9/MindMathOnto_01#t_eq1_alg_sansReec --&gt; &lt;owl:NamedIndividual rdf:about=\"http://www.semanticweb.org/mindmath/ontologies/2019/9/MindMathOnto_01#t_eq1_alg_sansReec\"&gt; &lt;rdf:type rdf:resource=\"http://www.semanticweb.org/mindmath/ontologies/2019/9/MindMathOnto_01#TechniqueValide\"/&gt; &lt;rdfs:comment&gt;Technique resolution algebrique sans reecriture (equation de la forme ax+b=cx+d)&lt;/rdfs:comment&gt; &lt;/owl:NamedIndividual&gt; &lt;!-- http://www.semanticweb.org/mindmath/ontologies/2019/9/MindMathOnto_01#t_eq1_alg_sansReec_faible --&gt; &lt;owl:NamedIndividual rdf:about=\"http://www.semanticweb.org/mindmath/ontologies/2019/9/MindMathOnto_01#t_eq1_alg_sansReec_faible\"&gt; &lt;rdf:type rdf:resource=\"http://www.semanticweb.org/mindmath/ontologies/2019/9/MindMathOnto_01#TechniqueValide\"/&gt; &lt;/owl:NamedIndividual&gt; &lt;!-- http://www.semanticweb.org/mindmath/ontologies/2019/9/MindMathOnto_01#t_eq1_arith --&gt; &lt;owl:NamedIndividual rdf:about=\"http://www.semanticweb.org/mindmath/ontologies/2019/9/MindMathOnto_01#t_eq1_arith\"&gt; &lt;rdf:type rdf:resource=\"http://www.semanticweb.org/mindmath/ontologies/2019/9/MindMathOnto_01#TechniqueErronee\"/&gt; &lt;/owl:NamedIndividual&gt; &lt;!-- </w:t>
+        <w:t>alg_reec --&gt; &lt;owl:NamedIndividual rdf:about=\"http://www.semanticweb.org/mindmath/ontologies/2019/9/MindMathOnto_01#t_eq1_alg_reec\"&gt; &lt;rdf:type rdf:resource=\"http://www.semanticweb.org/mindmath/ontologies/2019/9/MindMathOnto_01#TechniqueValide\"/&gt; &lt;rdfs:comment&gt;Technique generale&lt;/rdfs:comment&gt; &lt;/owl:NamedIndividual&gt; &lt;!-- http://www.semanticweb.org/mindmath/ontologies/2019/9/MindMathOnto_01#t_eq1_alg_sansReec --&gt; &lt;owl:NamedIndividual rdf:about=\"http://www.semanticweb.org/mindmath/ontologies/2019/9/MindMathOnto_01#t_eq1_alg_sansReec\"&gt; &lt;rdf:type rdf:resource=\"http://www.semanticweb.org/mindmath/ontologies/2019/9/MindMathOnto_01#TechniqueValide\"/&gt; &lt;rdfs:comment&gt;Technique resolution algebrique sans reecriture (equation de la forme ax+b=cx+d)&lt;/rdfs:comment&gt; &lt;/owl:NamedIndividual&gt; &lt;!-- http://www.semanticweb.org/mindmath/ontologies/2019/9/MindMathOnto_01#t_eq1_alg_sansReec_faible --&gt; &lt;owl:NamedIndividual rdf:about=\"http://www.semanticweb.org/mindmath/ontologies/2019/9/MindMathOnto_01#t_eq1_alg_sansReec_faible\"&gt; &lt;rdf:type rdf:resource=\"http://www.semanticweb.org/mindmath/ontologies/2019/9/MindMathOnto_01#TechniqueValide\"/&gt; &lt;/owl:NamedIndividual&gt; &lt;!-- http://www.semanticweb.org/mindmath/ontologies/2019/9/MindMathOnto_01#t_eq1_arith --&gt; &lt;owl:NamedIndividual rdf:about=\"http://www.semanticweb.org/mindmath/ontologies/2019/9/MindMathOnto_01#t_eq1_arith\"&gt; &lt;rdf:type rdf:resource=\"http://www.semanticweb.org/mindmath/ontologies/2019/9/MindMathOnto_01#TechniqueErronee\"/&gt; &lt;/owl:Nam</w:t>
+      </w:r>
+      <w:r>
+        <w:rPr>
+          <w:lang w:val="fr-FR"/>
+        </w:rPr>
+        <w:t xml:space="preserve">edIndividual&gt; &lt;!-- </w:t>
       </w:r>
       <w:r>
         <w:rPr>
@@ -20138,7 +20223,7 @@
           <w:rPr>
             <w:noProof/>
           </w:rPr>
-          <w:t>15</w:t>
+          <w:t>10</w:t>
         </w:r>
         <w:r>
           <w:rPr>
@@ -24137,7 +24222,7 @@
 </file>
 
 <file path=customXml/itemProps1.xml><?xml version="1.0" encoding="utf-8"?>
-<ds:datastoreItem xmlns:ds="http://schemas.openxmlformats.org/officeDocument/2006/customXml" ds:itemID="{F3B8765F-277B-4B98-9E16-E95E2748184C}">
+<ds:datastoreItem xmlns:ds="http://schemas.openxmlformats.org/officeDocument/2006/customXml" ds:itemID="{86D7AA90-C507-497F-88B2-02C2C620FB17}">
   <ds:schemaRefs>
     <ds:schemaRef ds:uri="http://schemas.openxmlformats.org/officeDocument/2006/bibliography"/>
   </ds:schemaRefs>

</xml_diff>

<commit_message>
Add Redis config documentation
</commit_message>
<xml_diff>
--- a/MindMath LIP6 Manuel.docx
+++ b/MindMath LIP6 Manuel.docx
@@ -4225,6 +4225,31 @@
         <w:ind w:firstLineChars="0"/>
       </w:pPr>
       <w:r>
+        <w:t>Update file “</w:t>
+      </w:r>
+      <w:r>
+        <w:t>redis.windows-service.conf</w:t>
+      </w:r>
+      <w:r>
+        <w:t>” and set “</w:t>
+      </w:r>
+      <w:r>
+        <w:t>stop-writes-on-bgsave-error</w:t>
+      </w:r>
+      <w:r>
+        <w:t>” to no</w:t>
+      </w:r>
+    </w:p>
+    <w:p>
+      <w:pPr>
+        <w:pStyle w:val="Paragraphedeliste"/>
+        <w:numPr>
+          <w:ilvl w:val="0"/>
+          <w:numId w:val="24"/>
+        </w:numPr>
+        <w:ind w:firstLineChars="0"/>
+      </w:pPr>
+      <w:r>
         <w:rPr>
           <w:rFonts w:hint="eastAsia"/>
         </w:rPr>
@@ -4239,6 +4264,8 @@
         </w:rPr>
         <w:t>.</w:t>
       </w:r>
+      <w:bookmarkStart w:id="24" w:name="_GoBack"/>
+      <w:bookmarkEnd w:id="24"/>
     </w:p>
     <w:p>
       <w:r>
@@ -4295,14 +4322,14 @@
           <w:numId w:val="19"/>
         </w:numPr>
       </w:pPr>
-      <w:bookmarkStart w:id="24" w:name="_Toc54879857"/>
+      <w:bookmarkStart w:id="25" w:name="_Toc54879857"/>
       <w:r>
         <w:rPr>
           <w:rFonts w:hint="eastAsia"/>
         </w:rPr>
         <w:t>Clone the project</w:t>
       </w:r>
-      <w:bookmarkEnd w:id="24"/>
+      <w:bookmarkEnd w:id="25"/>
     </w:p>
     <w:p>
       <w:r>
@@ -4341,6 +4368,7 @@
         <w:rPr>
           <w:rFonts w:hint="eastAsia"/>
         </w:rPr>
+        <w:lastRenderedPageBreak/>
         <w:t>Copy &amp; paste the following into the terminal window and hit Enter.</w:t>
       </w:r>
     </w:p>
@@ -4357,7 +4385,6 @@
           <w:rFonts w:ascii="Times New Roman" w:hAnsi="Times New Roman" w:cs="Times New Roman"/>
           <w:i/>
         </w:rPr>
-        <w:lastRenderedPageBreak/>
         <w:t>git clone</w:t>
       </w:r>
       <w:r>
@@ -4480,14 +4507,14 @@
           <w:numId w:val="19"/>
         </w:numPr>
       </w:pPr>
-      <w:bookmarkStart w:id="25" w:name="_Toc54879858"/>
+      <w:bookmarkStart w:id="26" w:name="_Toc54879858"/>
       <w:r>
         <w:rPr>
           <w:rFonts w:hint="eastAsia"/>
         </w:rPr>
         <w:t>Switch the branch</w:t>
       </w:r>
-      <w:bookmarkEnd w:id="25"/>
+      <w:bookmarkEnd w:id="26"/>
     </w:p>
     <w:p>
       <w:r>
@@ -4652,14 +4679,14 @@
           <w:numId w:val="19"/>
         </w:numPr>
       </w:pPr>
-      <w:bookmarkStart w:id="26" w:name="_Toc54879859"/>
+      <w:bookmarkStart w:id="27" w:name="_Toc54879859"/>
       <w:r>
         <w:rPr>
           <w:rFonts w:hint="eastAsia"/>
         </w:rPr>
         <w:t>Import Gradle project with Eclipse</w:t>
       </w:r>
-      <w:bookmarkEnd w:id="26"/>
+      <w:bookmarkEnd w:id="27"/>
     </w:p>
     <w:p>
       <w:pPr>
@@ -4953,14 +4980,14 @@
           <w:numId w:val="19"/>
         </w:numPr>
       </w:pPr>
-      <w:bookmarkStart w:id="27" w:name="_Toc54879860"/>
+      <w:bookmarkStart w:id="28" w:name="_Toc54879860"/>
       <w:r>
         <w:rPr>
           <w:rFonts w:hint="eastAsia"/>
         </w:rPr>
         <w:t>Install dependencies via Gradle</w:t>
       </w:r>
-      <w:bookmarkEnd w:id="27"/>
+      <w:bookmarkEnd w:id="28"/>
     </w:p>
     <w:p>
       <w:pPr>
@@ -5154,14 +5181,14 @@
           <w:numId w:val="19"/>
         </w:numPr>
       </w:pPr>
-      <w:bookmarkStart w:id="28" w:name="_Toc54879861"/>
+      <w:bookmarkStart w:id="29" w:name="_Toc54879861"/>
       <w:r>
         <w:rPr>
           <w:rFonts w:hint="eastAsia"/>
         </w:rPr>
         <w:t>Run the server at localhost</w:t>
       </w:r>
-      <w:bookmarkEnd w:id="28"/>
+      <w:bookmarkEnd w:id="29"/>
     </w:p>
     <w:p>
       <w:r>
@@ -5207,15 +5234,7 @@
         <w:rPr>
           <w:rFonts w:hint="eastAsia"/>
         </w:rPr>
-        <w:t>An optional method to run the server is t</w:t>
-      </w:r>
-      <w:bookmarkStart w:id="29" w:name="_GoBack"/>
-      <w:bookmarkEnd w:id="29"/>
-      <w:r>
-        <w:rPr>
-          <w:rFonts w:hint="eastAsia"/>
-        </w:rPr>
-        <w:t xml:space="preserve">o use Docker Compose (check section A-14). </w:t>
+        <w:t xml:space="preserve">An optional method to run the server is to use Docker Compose (check section A-14). </w:t>
       </w:r>
     </w:p>
     <w:p/>
@@ -19296,16 +19315,12 @@
     <w:p>
       <w:pPr>
         <w:pStyle w:val="Titre3"/>
-        <w:rPr>
-          <w:lang w:val="fr-FR"/>
-        </w:rPr>
       </w:pPr>
       <w:bookmarkStart w:id="53" w:name="_Toc54879882"/>
       <w:bookmarkStart w:id="54" w:name="_Ref54902254"/>
       <w:r>
         <w:rPr>
           <w:rFonts w:hint="eastAsia"/>
-          <w:lang w:val="fr-FR"/>
         </w:rPr>
         <w:t>B-2-c</w:t>
       </w:r>
@@ -19313,25 +19328,11 @@
       <w:bookmarkEnd w:id="54"/>
     </w:p>
     <w:p>
-      <w:pPr>
-        <w:rPr>
-          <w:lang w:val="fr-FR"/>
-        </w:rPr>
-      </w:pPr>
-      <w:r>
-        <w:rPr>
-          <w:lang w:val="fr-FR"/>
-        </w:rPr>
+      <w:r>
         <w:t>curl -X POST "https://mindmath.lip6.fr/learning/errorcode?default_error_code=1" -H "Authorization: mocah" -H "Content-Type: application/json" -d "{ \"ce_confusionRationnel\": \"1\", \"ce_inversionNumerateurDenominateur\": \"3\", \"ce_concatenation\": \"4\", \"ce_nonGestionOppose\": \"2\", \"ce_oppose\": \"2\"}"</w:t>
       </w:r>
     </w:p>
-    <w:p>
-      <w:pPr>
-        <w:rPr>
-          <w:lang w:val="fr-FR"/>
-        </w:rPr>
-      </w:pPr>
-    </w:p>
+    <w:p/>
     <w:p>
       <w:r>
         <w:t>curl -X DELETE "https://mindmath.lip6.fr/learning/errorcode"</w:t>
@@ -20223,7 +20224,7 @@
           <w:rPr>
             <w:noProof/>
           </w:rPr>
-          <w:t>10</w:t>
+          <w:t>6</w:t>
         </w:r>
         <w:r>
           <w:rPr>
@@ -24222,7 +24223,7 @@
 </file>
 
 <file path=customXml/itemProps1.xml><?xml version="1.0" encoding="utf-8"?>
-<ds:datastoreItem xmlns:ds="http://schemas.openxmlformats.org/officeDocument/2006/customXml" ds:itemID="{86D7AA90-C507-497F-88B2-02C2C620FB17}">
+<ds:datastoreItem xmlns:ds="http://schemas.openxmlformats.org/officeDocument/2006/customXml" ds:itemID="{855132F1-9B15-473F-ABA7-0CA4FFA6BA6A}">
   <ds:schemaRefs>
     <ds:schemaRef ds:uri="http://schemas.openxmlformats.org/officeDocument/2006/bibliography"/>
   </ds:schemaRefs>

</xml_diff>